<commit_message>
Fin formation & Debut Projet
</commit_message>
<xml_diff>
--- a/Veille1/MonProjet_AI.docx
+++ b/Veille1/MonProjet_AI.docx
@@ -17,7 +17,10 @@
         <w:ind w:left="5" w:right="47"/>
       </w:pPr>
       <w:r>
-        <w:t xml:space="preserve">Contexte * </w:t>
+        <w:t>Contexte *</w:t>
+      </w:r>
+      <w:r>
+        <w:t> :</w:t>
       </w:r>
     </w:p>
     <w:p>
@@ -45,19 +48,7 @@
         <w:ind w:right="50"/>
       </w:pPr>
       <w:r>
-        <w:t>Le projet consiste</w:t>
-      </w:r>
-      <w:r>
-        <w:t xml:space="preserve"> à appliquer de l’intelligence artificielle sur une application mobile</w:t>
-      </w:r>
-      <w:r>
-        <w:t xml:space="preserve"> ax</w:t>
-      </w:r>
-      <w:r>
-        <w:t>ée</w:t>
-      </w:r>
-      <w:r>
-        <w:t xml:space="preserve"> principalement sur le QURAN.</w:t>
+        <w:t>Le projet consiste à appliquer de l’intelligence artificielle sur une application mobile axée principalement sur le QURAN.</w:t>
       </w:r>
     </w:p>
     <w:p>
@@ -106,11 +97,9 @@
       <w:r>
         <w:t xml:space="preserve">L’écoute du </w:t>
       </w:r>
-      <w:proofErr w:type="spellStart"/>
-      <w:r>
-        <w:t>Quran</w:t>
-      </w:r>
-      <w:proofErr w:type="spellEnd"/>
+      <w:r>
+        <w:t>Qu’an</w:t>
+      </w:r>
       <w:r>
         <w:t xml:space="preserve"> et sa compréhension(tafsir)</w:t>
       </w:r>
@@ -138,15 +127,7 @@
         <w:ind w:right="50"/>
       </w:pPr>
       <w:r>
-        <w:t xml:space="preserve">D’autres fonctionnalités liées aux </w:t>
-      </w:r>
-      <w:proofErr w:type="spellStart"/>
-      <w:r>
-        <w:t>adhkars</w:t>
-      </w:r>
-      <w:proofErr w:type="spellEnd"/>
-      <w:r>
-        <w:t xml:space="preserve"> </w:t>
+        <w:t xml:space="preserve">D’autres fonctionnalités liées aux adhkars </w:t>
       </w:r>
     </w:p>
     <w:p>
@@ -161,13 +142,7 @@
         <w:ind w:left="0" w:firstLine="0"/>
       </w:pPr>
       <w:r>
-        <w:t>Ce projet n’est pas à but lucratif</w:t>
-      </w:r>
-      <w:r>
-        <w:t xml:space="preserve">, </w:t>
-      </w:r>
-      <w:r>
-        <w:t>il s’agit plutôt d’un apport personnel dans la promotion de la parole divine.</w:t>
+        <w:t>Ce projet n’est pas à but lucratif, il s’agit plutôt d’un apport personnel dans la promotion de la parole divine.</w:t>
       </w:r>
     </w:p>
     <w:p>
@@ -176,14 +151,11 @@
         <w:ind w:left="5" w:right="47"/>
       </w:pPr>
       <w:r>
-        <w:t xml:space="preserve">Nos objectifs* </w:t>
-      </w:r>
-    </w:p>
-    <w:p>
-      <w:pPr>
-        <w:spacing w:after="50" w:line="259" w:lineRule="auto"/>
-        <w:ind w:left="0" w:firstLine="0"/>
-      </w:pPr>
+        <w:t>Nos objectifs*</w:t>
+      </w:r>
+      <w:r>
+        <w:t> :</w:t>
+      </w:r>
     </w:p>
     <w:p>
       <w:pPr>
@@ -196,18 +168,7 @@
         <w:t xml:space="preserve">A travers les lectures d’un certain nombre de lecteur du coran qui ont été approuvés par l’unanimité des savants coranique, corriger et apprécier la lecture des différents utilisateurs de l’application afin </w:t>
       </w:r>
       <w:r>
-        <w:t xml:space="preserve">de permettre aux </w:t>
-      </w:r>
-      <w:r>
-        <w:t xml:space="preserve">personnes désireuses de lire, d’avoir une idée du sens ou mémoriser correctement avec </w:t>
-      </w:r>
-      <w:proofErr w:type="spellStart"/>
-      <w:r>
-        <w:t>tajwid</w:t>
-      </w:r>
-      <w:proofErr w:type="spellEnd"/>
-      <w:r>
-        <w:t xml:space="preserve"> le noble livre d’ALLAH LE TRES HAUT, cela sans l’aide d’une personne externe.</w:t>
+        <w:t>de permettre aux personnes désireuses de lire, d’avoir une idée du sens ou mémoriser correctement avec tajwid le noble livre d’ALLAH LE TRES HAUT, cela sans l’aide d’une personne externe.</w:t>
       </w:r>
     </w:p>
     <w:p>
@@ -241,12 +202,45 @@
     </w:p>
     <w:p>
       <w:pPr>
-        <w:ind w:left="715" w:right="1299" w:firstLine="0"/>
-      </w:pPr>
-    </w:p>
-    <w:p>
-      <w:pPr>
-        <w:jc w:val="right"/>
+        <w:pStyle w:val="Titre3"/>
+      </w:pPr>
+      <w:r>
+        <w:t>Apport de l’intelligence Artificielle</w:t>
+      </w:r>
+      <w:r>
+        <w:t>* :</w:t>
+      </w:r>
+    </w:p>
+    <w:p>
+      <w:pPr>
+        <w:rPr>
+          <w:i w:val="0"/>
+          <w:iCs/>
+        </w:rPr>
+      </w:pPr>
+      <w:r>
+        <w:rPr>
+          <w:i w:val="0"/>
+          <w:iCs/>
+        </w:rPr>
+        <w:t xml:space="preserve">Il va fournira un modèle d’IA qui, non-seulement permettre une recommandation de </w:t>
+      </w:r>
+      <w:r>
+        <w:t>méthodes d’apprentissages</w:t>
+      </w:r>
+      <w:r>
+        <w:t xml:space="preserve"> optimale </w:t>
+      </w:r>
+      <w:r>
+        <w:rPr>
+          <w:i w:val="0"/>
+          <w:iCs/>
+        </w:rPr>
+        <w:t>mais aussi d’apprécier une récitation comparativement à celles sur lesquelles il a été entrainé.</w:t>
+      </w:r>
+    </w:p>
+    <w:p>
+      <w:pPr>
         <w:rPr>
           <w:b/>
           <w:bCs/>
@@ -263,6 +257,102 @@
           <w:iCs/>
           <w:u w:val="single"/>
         </w:rPr>
+        <w:t>Suggestion sur la partie IA :</w:t>
+      </w:r>
+    </w:p>
+    <w:p>
+      <w:pPr>
+        <w:rPr>
+          <w:i w:val="0"/>
+          <w:iCs/>
+        </w:rPr>
+      </w:pPr>
+      <w:r>
+        <w:rPr>
+          <w:i w:val="0"/>
+          <w:iCs/>
+        </w:rPr>
+        <w:t xml:space="preserve">-vu la confirmation </w:t>
+      </w:r>
+      <w:r>
+        <w:rPr>
+          <w:i w:val="0"/>
+          <w:iCs/>
+        </w:rPr>
+        <w:t>(par un booléen par ex) de bonne méthode des exemples d’apprenants approuvée par rapport à des critères bien spécifique ;</w:t>
+      </w:r>
+    </w:p>
+    <w:p>
+      <w:pPr>
+        <w:rPr>
+          <w:i w:val="0"/>
+          <w:iCs/>
+        </w:rPr>
+      </w:pPr>
+      <w:r>
+        <w:rPr>
+          <w:i w:val="0"/>
+          <w:iCs/>
+        </w:rPr>
+        <w:t>-vu le stockage de l’enregistrement audio d’un apprenant sous format « signal » qui sera évidemment codée ;</w:t>
+      </w:r>
+    </w:p>
+    <w:p>
+      <w:pPr>
+        <w:rPr>
+          <w:i w:val="0"/>
+          <w:iCs/>
+        </w:rPr>
+      </w:pPr>
+    </w:p>
+    <w:p>
+      <w:pPr>
+        <w:rPr>
+          <w:i w:val="0"/>
+          <w:iCs/>
+        </w:rPr>
+      </w:pPr>
+      <w:r>
+        <w:rPr>
+          <w:i w:val="0"/>
+          <w:iCs/>
+        </w:rPr>
+        <w:t>Je dirais que le modèle qui sera utilisé sera non seulement un modèle supervisé mais qu’il y a de forte chance qu’il utilise un algorithme de régression.</w:t>
+      </w:r>
+    </w:p>
+    <w:p>
+      <w:pPr>
+        <w:ind w:right="1299"/>
+        <w:rPr>
+          <w:i w:val="0"/>
+          <w:iCs/>
+        </w:rPr>
+      </w:pPr>
+    </w:p>
+    <w:p>
+      <w:pPr>
+        <w:ind w:left="715" w:right="1299" w:firstLine="0"/>
+      </w:pPr>
+    </w:p>
+    <w:p>
+      <w:pPr>
+        <w:jc w:val="right"/>
+        <w:rPr>
+          <w:b/>
+          <w:bCs/>
+          <w:i w:val="0"/>
+          <w:iCs/>
+          <w:u w:val="single"/>
+        </w:rPr>
+      </w:pPr>
+      <w:r>
+        <w:rPr>
+          <w:b/>
+          <w:bCs/>
+          <w:i w:val="0"/>
+          <w:iCs/>
+          <w:u w:val="single"/>
+        </w:rPr>
         <w:t>Porteur :</w:t>
       </w:r>
     </w:p>
@@ -271,7 +361,17 @@
         <w:jc w:val="right"/>
       </w:pPr>
       <w:r>
-        <w:t xml:space="preserve">Ousmane SANOGO </w:t>
+        <w:t xml:space="preserve">Ousmane </w:t>
+      </w:r>
+      <w:r>
+        <w:rPr>
+          <w:b/>
+          <w:bCs/>
+        </w:rPr>
+        <w:t>SANOGO</w:t>
+      </w:r>
+      <w:r>
+        <w:t xml:space="preserve"> </w:t>
       </w:r>
     </w:p>
     <w:p>
@@ -279,7 +379,14 @@
         <w:jc w:val="right"/>
       </w:pPr>
       <w:r>
-        <w:t>Étudiant à l’ENI-ABT</w:t>
+        <w:t>Étudiant à l’</w:t>
+      </w:r>
+      <w:r>
+        <w:rPr>
+          <w:b/>
+          <w:bCs/>
+        </w:rPr>
+        <w:t>ENI-ABT</w:t>
       </w:r>
     </w:p>
     <w:sectPr>
@@ -824,6 +931,27 @@
       <w:lang w:eastAsia="fr-FR"/>
     </w:rPr>
   </w:style>
+  <w:style w:type="paragraph" w:styleId="Titre1">
+    <w:name w:val="heading 1"/>
+    <w:basedOn w:val="Normal"/>
+    <w:next w:val="Normal"/>
+    <w:link w:val="Titre1Car"/>
+    <w:uiPriority w:val="9"/>
+    <w:qFormat/>
+    <w:rsid w:val="00C33361"/>
+    <w:pPr>
+      <w:keepNext/>
+      <w:keepLines/>
+      <w:spacing w:before="240" w:after="0"/>
+      <w:outlineLvl w:val="0"/>
+    </w:pPr>
+    <w:rPr>
+      <w:rFonts w:asciiTheme="majorHAnsi" w:eastAsiaTheme="majorEastAsia" w:hAnsiTheme="majorHAnsi" w:cstheme="majorBidi"/>
+      <w:color w:val="2F5496" w:themeColor="accent1" w:themeShade="BF"/>
+      <w:sz w:val="32"/>
+      <w:szCs w:val="32"/>
+    </w:rPr>
+  </w:style>
   <w:style w:type="paragraph" w:styleId="Titre2">
     <w:name w:val="heading 2"/>
     <w:next w:val="Normal"/>
@@ -930,6 +1058,21 @@
       <w:ind w:left="720"/>
       <w:contextualSpacing/>
     </w:pPr>
+  </w:style>
+  <w:style w:type="character" w:customStyle="1" w:styleId="Titre1Car">
+    <w:name w:val="Titre 1 Car"/>
+    <w:basedOn w:val="Policepardfaut"/>
+    <w:link w:val="Titre1"/>
+    <w:uiPriority w:val="9"/>
+    <w:rsid w:val="00C33361"/>
+    <w:rPr>
+      <w:rFonts w:asciiTheme="majorHAnsi" w:eastAsiaTheme="majorEastAsia" w:hAnsiTheme="majorHAnsi" w:cstheme="majorBidi"/>
+      <w:i/>
+      <w:color w:val="2F5496" w:themeColor="accent1" w:themeShade="BF"/>
+      <w:sz w:val="32"/>
+      <w:szCs w:val="32"/>
+      <w:lang w:eastAsia="fr-FR"/>
+    </w:rPr>
   </w:style>
 </w:styles>
 </file>

</xml_diff>